<commit_message>
Ordner Struktur und Dokumentation aktualisieren
</commit_message>
<xml_diff>
--- a/Dokumentation.docx
+++ b/Dokumentation.docx
@@ -55,7 +55,46 @@
     </w:p>
     <w:p>
       <w:r>
-        <w:t>Image erstellen bsp nginx und ausprobieren (</w:t>
+        <w:t xml:space="preserve">Container </w:t>
+      </w:r>
+      <w:r>
+        <w:t xml:space="preserve">erstellen </w:t>
+      </w:r>
+      <w:r>
+        <w:t>(</w:t>
+      </w:r>
+      <w:r>
+        <w:t>bsp</w:t>
+      </w:r>
+      <w:r>
+        <w:t>w. mit dem Image</w:t>
+      </w:r>
+      <w:r>
+        <w:t xml:space="preserve"> </w:t>
+      </w:r>
+      <w:r>
+        <w:t>„</w:t>
+      </w:r>
+      <w:r>
+        <w:t>nginx</w:t>
+      </w:r>
+      <w:r>
+        <w:t>“)</w:t>
+      </w:r>
+      <w:r>
+        <w:t xml:space="preserve"> und ausprobieren (</w:t>
+      </w:r>
+      <w:r>
+        <w:rPr>
+          <w:i/>
+        </w:rPr>
+        <w:t>docker</w:t>
+      </w:r>
+      <w:r>
+        <w:rPr>
+          <w:i/>
+        </w:rPr>
+        <w:t xml:space="preserve"> </w:t>
       </w:r>
       <w:r>
         <w:rPr>
@@ -67,6 +106,9 @@
         <w:t xml:space="preserve">, </w:t>
       </w:r>
       <w:r>
+        <w:t xml:space="preserve">analog: </w:t>
+      </w:r>
+      <w:r>
         <w:rPr>
           <w:i/>
         </w:rPr>
@@ -150,7 +192,13 @@
     </w:p>
     <w:p>
       <w:r>
-        <w:t>Einfaches html Gerüst mit Title und einem Body</w:t>
+        <w:t xml:space="preserve">Einfaches </w:t>
+      </w:r>
+      <w:r>
+        <w:t>HTML-</w:t>
+      </w:r>
+      <w:r>
+        <w:t>Gerüst mit Title und einem Body</w:t>
       </w:r>
       <w:r>
         <w:t xml:space="preserve"> erstellen</w:t>
@@ -158,16 +206,84 @@
     </w:p>
     <w:p>
       <w:r>
-        <w:t>Einfache Dockerfile erstellen</w:t>
-      </w:r>
-      <w:r>
-        <w:t xml:space="preserve"> (testen </w:t>
-      </w:r>
-      <w:r>
-        <w:rPr>
-          <w:i/>
-        </w:rPr>
-        <w:t>mit run -d -p 8080:80</w:t>
+        <w:t>Einfache</w:t>
+      </w:r>
+      <w:r>
+        <w:t>s</w:t>
+      </w:r>
+      <w:r>
+        <w:t xml:space="preserve"> Dockerfile erstellen</w:t>
+      </w:r>
+      <w:r>
+        <w:t xml:space="preserve"> </w:t>
+      </w:r>
+      <w:r>
+        <w:t>+ Image dazu anlegen (</w:t>
+      </w:r>
+      <w:r>
+        <w:t xml:space="preserve">docker </w:t>
+      </w:r>
+      <w:r>
+        <w:rPr>
+          <w:i/>
+        </w:rPr>
+        <w:t xml:space="preserve">build </w:t>
+      </w:r>
+      <w:r>
+        <w:rPr>
+          <w:i/>
+        </w:rPr>
+        <w:t>-</w:t>
+      </w:r>
+      <w:r>
+        <w:rPr>
+          <w:i/>
+        </w:rPr>
+        <w:t xml:space="preserve">t </w:t>
+      </w:r>
+      <w:r>
+        <w:rPr>
+          <w:i/>
+        </w:rPr>
+        <w:t xml:space="preserve"> test-image .</w:t>
+      </w:r>
+      <w:r>
+        <w:t>)</w:t>
+      </w:r>
+    </w:p>
+    <w:p>
+      <w:r>
+        <w:t xml:space="preserve">Erstelltes Image </w:t>
+      </w:r>
+      <w:r>
+        <w:t xml:space="preserve">testen </w:t>
+      </w:r>
+      <w:r>
+        <w:t>(</w:t>
+      </w:r>
+      <w:r>
+        <w:rPr>
+          <w:i/>
+        </w:rPr>
+        <w:t xml:space="preserve">mit </w:t>
+      </w:r>
+      <w:r>
+        <w:rPr>
+          <w:i/>
+        </w:rPr>
+        <w:t>docker</w:t>
+      </w:r>
+      <w:r>
+        <w:rPr>
+          <w:i/>
+        </w:rPr>
+        <w:t xml:space="preserve"> </w:t>
+      </w:r>
+      <w:r>
+        <w:rPr>
+          <w:i/>
+        </w:rPr>
+        <w:t>run -d -p 8080:80</w:t>
       </w:r>
       <w:r>
         <w:rPr>
@@ -186,8 +302,59 @@
       </w:r>
     </w:p>
     <w:p>
-      <w:r>
-        <w:t>Html Datei anpassen an Aufgabe</w:t>
+      <w:pPr>
+        <w:pStyle w:val="Listenabsatz"/>
+        <w:numPr>
+          <w:ilvl w:val="0"/>
+          <w:numId w:val="1"/>
+        </w:numPr>
+      </w:pPr>
+      <w:r>
+        <w:t>„-d“ für „detached mode“ =&gt; Logdaten des Containers nicht anzeigen</w:t>
+      </w:r>
+    </w:p>
+    <w:p>
+      <w:pPr>
+        <w:pStyle w:val="Listenabsatz"/>
+        <w:numPr>
+          <w:ilvl w:val="0"/>
+          <w:numId w:val="1"/>
+        </w:numPr>
+      </w:pPr>
+      <w:r>
+        <w:t>„-p 8080:80“ =&gt; Port 80 des Containers mappen auf Port 8080 im Host</w:t>
+      </w:r>
+    </w:p>
+    <w:p>
+      <w:pPr>
+        <w:pStyle w:val="Listenabsatz"/>
+        <w:numPr>
+          <w:ilvl w:val="0"/>
+          <w:numId w:val="1"/>
+        </w:numPr>
+      </w:pPr>
+      <w:r>
+        <w:t>„--name test“ =&gt; Name des Containers</w:t>
+      </w:r>
+    </w:p>
+    <w:p>
+      <w:pPr>
+        <w:pStyle w:val="Listenabsatz"/>
+        <w:numPr>
+          <w:ilvl w:val="0"/>
+          <w:numId w:val="1"/>
+        </w:numPr>
+      </w:pPr>
+      <w:r>
+        <w:t>„image-test“ =&gt; Name des zu verwendenden Images</w:t>
+      </w:r>
+    </w:p>
+    <w:p>
+      <w:r>
+        <w:t>HTML-</w:t>
+      </w:r>
+      <w:r>
+        <w:t>Datei anpassen an Aufgabe</w:t>
       </w:r>
       <w:r>
         <w:t xml:space="preserve">: </w:t>
@@ -205,11 +372,69 @@
       </w:r>
     </w:p>
     <w:p>
+      <w:pPr>
+        <w:rPr>
+          <w:i/>
+        </w:rPr>
+      </w:pPr>
+      <w:r>
+        <w:t>Image erstellen (</w:t>
+      </w:r>
+      <w:r>
+        <w:rPr>
+          <w:i/>
+        </w:rPr>
+        <w:t>docker</w:t>
+      </w:r>
+      <w:r>
+        <w:rPr>
+          <w:i/>
+        </w:rPr>
+        <w:t xml:space="preserve"> </w:t>
+      </w:r>
+      <w:r>
+        <w:rPr>
+          <w:i/>
+        </w:rPr>
+        <w:t>build .</w:t>
+      </w:r>
+      <w:r>
+        <w:t>) (aus dem Ordner</w:t>
+      </w:r>
+      <w:r>
+        <w:t>,</w:t>
+      </w:r>
+      <w:r>
+        <w:t xml:space="preserve"> in dem d</w:t>
+      </w:r>
+      <w:r>
+        <w:t>as</w:t>
+      </w:r>
+      <w:r>
+        <w:t xml:space="preserve"> Dockerfile liegt)</w:t>
+      </w:r>
+    </w:p>
+    <w:p>
       <w:r>
         <w:t>Image hochladen</w:t>
       </w:r>
       <w:r>
-        <w:t xml:space="preserve"> (</w:t>
+        <w:t xml:space="preserve"> </w:t>
+      </w:r>
+      <w:r>
+        <w:t>(</w:t>
+      </w:r>
+      <w:r>
+        <w:rPr>
+          <w:i/>
+        </w:rPr>
+        <w:t>docker</w:t>
+      </w:r>
+      <w:r>
+        <w:rPr>
+          <w:i/>
+        </w:rPr>
+        <w:t xml:space="preserve"> </w:t>
       </w:r>
       <w:r>
         <w:rPr>
@@ -218,16 +443,76 @@
         <w:t>tag</w:t>
       </w:r>
       <w:r>
+        <w:rPr>
+          <w:i/>
+        </w:rPr>
+        <w:t xml:space="preserve"> test-image shade2x/server</w:t>
+      </w:r>
+      <w:r>
+        <w:rPr>
+          <w:i/>
+        </w:rPr>
         <w:t xml:space="preserve">, </w:t>
       </w:r>
       <w:r>
         <w:rPr>
           <w:i/>
         </w:rPr>
+        <w:t>docker</w:t>
+      </w:r>
+      <w:r>
+        <w:rPr>
+          <w:i/>
+        </w:rPr>
+        <w:t xml:space="preserve"> </w:t>
+      </w:r>
+      <w:r>
+        <w:rPr>
+          <w:i/>
+        </w:rPr>
         <w:t>push</w:t>
       </w:r>
       <w:r>
-        <w:t xml:space="preserve">) </w:t>
+        <w:rPr>
+          <w:i/>
+        </w:rPr>
+        <w:t xml:space="preserve"> shade2x/server</w:t>
+      </w:r>
+      <w:r>
+        <w:t>)</w:t>
+      </w:r>
+      <w:r>
+        <w:t xml:space="preserve"> </w:t>
+      </w:r>
+    </w:p>
+    <w:p>
+      <w:pPr>
+        <w:pStyle w:val="Listenabsatz"/>
+        <w:numPr>
+          <w:ilvl w:val="0"/>
+          <w:numId w:val="1"/>
+        </w:numPr>
+      </w:pPr>
+      <w:r>
+        <w:t>„docker tag“ legt eine identische Kopie eines Bildes unter einem anderen Namen an</w:t>
+      </w:r>
+    </w:p>
+    <w:p>
+      <w:pPr>
+        <w:pStyle w:val="Listenabsatz"/>
+        <w:numPr>
+          <w:ilvl w:val="0"/>
+          <w:numId w:val="1"/>
+        </w:numPr>
+      </w:pPr>
+      <w:r>
+        <w:t>„shade2x/server“ =&gt; Name des Repositor</w:t>
+      </w:r>
+      <w:r>
+        <w:t>y</w:t>
+      </w:r>
+      <w:r>
+        <w:t xml:space="preserve"> auf dem Docker Hub</w:t>
       </w:r>
     </w:p>
     <w:p>
@@ -241,7 +526,7 @@
         <w:rPr>
           <w:i/>
         </w:rPr>
-        <w:t>docker conmpose up -d</w:t>
+        <w:t>docker compose up -d</w:t>
       </w:r>
       <w:r>
         <w:t>)</w:t>
@@ -267,17 +552,35 @@
     </w:p>
     <w:p>
       <w:r>
-        <w:t>Minikube Installieren</w:t>
-      </w:r>
-    </w:p>
-    <w:p>
-      <w:r>
-        <w:t>Mit Docker Desktop als Container Treiber ausführen</w:t>
-      </w:r>
-    </w:p>
-    <w:p>
-      <w:r>
-        <w:t xml:space="preserve">Für Ordnung </w:t>
+        <w:t xml:space="preserve">Minikube </w:t>
+      </w:r>
+      <w:r>
+        <w:t>i</w:t>
+      </w:r>
+      <w:r>
+        <w:t>nstallieren</w:t>
+      </w:r>
+      <w:r>
+        <w:t xml:space="preserve"> (Cluster)</w:t>
+      </w:r>
+    </w:p>
+    <w:p>
+      <w:r>
+        <w:t xml:space="preserve">Mit Docker Desktop als Container Treiber </w:t>
+      </w:r>
+      <w:r>
+        <w:t xml:space="preserve">Minikube </w:t>
+      </w:r>
+      <w:r>
+        <w:t>ausführen</w:t>
+      </w:r>
+    </w:p>
+    <w:p>
+      <w:r>
+        <w:t xml:space="preserve">Für </w:t>
+      </w:r>
+      <w:r>
+        <w:t xml:space="preserve">klare Trennung innerhalb des Clusters </w:t>
       </w:r>
       <w:r>
         <w:t>Manifest</w:t>
@@ -365,12 +668,50 @@
         <w:t xml:space="preserve"> </w:t>
       </w:r>
       <w:r>
-        <w:t>Service ergänzen</w:t>
-      </w:r>
-    </w:p>
-    <w:p>
-      <w:r>
-        <w:t>Deployment erweitern um Replicas, Liveness und Readiness Probes</w:t>
+        <w:t xml:space="preserve">Service </w:t>
+      </w:r>
+      <w:r>
+        <w:t xml:space="preserve">im Manifest </w:t>
+      </w:r>
+      <w:r>
+        <w:t>ergänzen</w:t>
+      </w:r>
+    </w:p>
+    <w:p>
+      <w:r>
+        <w:t xml:space="preserve">Deployment </w:t>
+      </w:r>
+      <w:r>
+        <w:t xml:space="preserve">Manifest </w:t>
+      </w:r>
+      <w:r>
+        <w:t>erweitern um Replicas, Liveness und Readiness Probes</w:t>
+      </w:r>
+    </w:p>
+    <w:p/>
+    <w:p>
+      <w:pPr>
+        <w:rPr>
+          <w:sz w:val="28"/>
+          <w:szCs w:val="28"/>
+          <w:u w:val="single"/>
+        </w:rPr>
+      </w:pPr>
+      <w:r>
+        <w:rPr>
+          <w:sz w:val="28"/>
+          <w:szCs w:val="28"/>
+          <w:u w:val="single"/>
+        </w:rPr>
+        <w:t>Überprüfen der Funktionalität</w:t>
+      </w:r>
+      <w:r>
+        <w:rPr>
+          <w:sz w:val="28"/>
+          <w:szCs w:val="28"/>
+          <w:u w:val="single"/>
+        </w:rPr>
+        <w:t>:</w:t>
       </w:r>
     </w:p>
     <w:p>
@@ -396,25 +737,38 @@
         <w:t xml:space="preserve"> werden</w:t>
       </w:r>
     </w:p>
-    <w:p/>
-    <w:p>
-      <w:r>
-        <w:t>Ausprobieren: Fehler bei den Probes -&gt; vorerst entfernen</w:t>
-      </w:r>
-    </w:p>
-    <w:p>
-      <w:r>
-        <w:t>Pods starten erfolgreich, aber noch kein Zugriff auf Website</w:t>
-      </w:r>
-    </w:p>
-    <w:p>
+    <w:p>
+      <w:r>
+        <w:t>Ausprobieren:</w:t>
+      </w:r>
+      <w:r>
+        <w:t xml:space="preserve"> evtl.</w:t>
+      </w:r>
+      <w:r>
+        <w:t xml:space="preserve"> Fehler bei den Probes -&gt; vorerst entfernen</w:t>
+      </w:r>
+    </w:p>
+    <w:p>
+      <w:r>
+        <w:lastRenderedPageBreak/>
+        <w:t xml:space="preserve">Durch weitere Recherche zu dem Thema, insbesondere bei Minikube -&gt; </w:t>
+      </w:r>
       <w:r>
         <w:t>Ändern von LoadBalancer zu NodePort</w:t>
       </w:r>
-    </w:p>
-    <w:p>
-      <w:r>
-        <w:t>Lösung: falsche Ports zugewiesen -&gt; container Port auf Standardport (80) ändern</w:t>
+      <w:r>
+        <w:t>, da</w:t>
+      </w:r>
+      <w:r>
+        <w:t xml:space="preserve"> LoadBalancer extra Addons benötigt für Minikube</w:t>
+      </w:r>
+    </w:p>
+    <w:p>
+      <w:r>
+        <w:t>Lösung: falsche Ports zugewiesen -&gt; container Port auf 80 ändern</w:t>
+      </w:r>
+      <w:r>
+        <w:t xml:space="preserve"> (Standard http Port bei nginx) </w:t>
       </w:r>
     </w:p>
     <w:p>
@@ -452,6 +806,126 @@
     </w:sectPr>
   </w:body>
 </w:document>
+</file>
+
+<file path=word/numbering.xml><?xml version="1.0" encoding="utf-8"?>
+<w:numbering xmlns:wpc="http://schemas.microsoft.com/office/word/2010/wordprocessingCanvas" xmlns:cx="http://schemas.microsoft.com/office/drawing/2014/chartex" xmlns:cx1="http://schemas.microsoft.com/office/drawing/2015/9/8/chartex" xmlns:cx2="http://schemas.microsoft.com/office/drawing/2015/10/21/chartex" xmlns:cx3="http://schemas.microsoft.com/office/drawing/2016/5/9/chartex" xmlns:cx4="http://schemas.microsoft.com/office/drawing/2016/5/10/chartex" xmlns:cx5="http://schemas.microsoft.com/office/drawing/2016/5/11/chartex" xmlns:cx6="http://schemas.microsoft.com/office/drawing/2016/5/12/chartex" xmlns:cx7="http://schemas.microsoft.com/office/drawing/2016/5/13/chartex" xmlns:cx8="http://schemas.microsoft.com/office/drawing/2016/5/14/chartex" xmlns:mc="http://schemas.openxmlformats.org/markup-compatibility/2006" xmlns:aink="http://schemas.microsoft.com/office/drawing/2016/ink" xmlns:am3d="http://schemas.microsoft.com/office/drawing/2017/model3d" xmlns:o="urn:schemas-microsoft-com:office:office" xmlns:oel="http://schemas.microsoft.com/office/2019/extlst" xmlns:r="http://schemas.openxmlformats.org/officeDocument/2006/relationships" xmlns:m="http://schemas.openxmlformats.org/officeDocument/2006/math" xmlns:v="urn:schemas-microsoft-com:vml" xmlns:wp14="http://schemas.microsoft.com/office/word/2010/wordprocessingDrawing" xmlns:wp="http://schemas.openxmlformats.org/drawingml/2006/wordprocessingDrawing" xmlns:w10="urn:schemas-microsoft-com:office:word" xmlns:w="http://schemas.openxmlformats.org/wordprocessingml/2006/main" xmlns:w14="http://schemas.microsoft.com/office/word/2010/wordml" xmlns:w15="http://schemas.microsoft.com/office/word/2012/wordml" xmlns:w16cex="http://schemas.microsoft.com/office/word/2018/wordml/cex" xmlns:w16cid="http://schemas.microsoft.com/office/word/2016/wordml/cid" xmlns:w16="http://schemas.microsoft.com/office/word/2018/wordml" xmlns:w16du="http://schemas.microsoft.com/office/word/2023/wordml/word16du" xmlns:w16sdtdh="http://schemas.microsoft.com/office/word/2020/wordml/sdtdatahash" xmlns:w16sdtfl="http://schemas.microsoft.com/office/word/2024/wordml/sdtformatlock" xmlns:w16se="http://schemas.microsoft.com/office/word/2015/wordml/symex" xmlns:wpg="http://schemas.microsoft.com/office/word/2010/wordprocessingGroup" xmlns:wpi="http://schemas.microsoft.com/office/word/2010/wordprocessingInk" xmlns:wne="http://schemas.microsoft.com/office/word/2006/wordml" xmlns:wps="http://schemas.microsoft.com/office/word/2010/wordprocessingShape" mc:Ignorable="w14 w15 w16se w16cid w16 w16cex w16sdtdh w16sdtfl w16du wp14">
+  <w:abstractNum w:abstractNumId="0" w15:restartNumberingAfterBreak="0">
+    <w:nsid w:val="596F4641"/>
+    <w:multiLevelType w:val="hybridMultilevel"/>
+    <w:tmpl w:val="D772D2E8"/>
+    <w:lvl w:ilvl="0" w:tplc="D4AC716C">
+      <w:numFmt w:val="bullet"/>
+      <w:lvlText w:val="-"/>
+      <w:lvlJc w:val="left"/>
+      <w:pPr>
+        <w:ind w:left="720" w:hanging="360"/>
+      </w:pPr>
+      <w:rPr>
+        <w:rFonts w:ascii="Aptos" w:eastAsiaTheme="minorHAnsi" w:hAnsi="Aptos" w:cstheme="minorBidi" w:hint="default"/>
+      </w:rPr>
+    </w:lvl>
+    <w:lvl w:ilvl="1" w:tplc="04070003" w:tentative="1">
+      <w:start w:val="1"/>
+      <w:numFmt w:val="bullet"/>
+      <w:lvlText w:val="o"/>
+      <w:lvlJc w:val="left"/>
+      <w:pPr>
+        <w:ind w:left="1440" w:hanging="360"/>
+      </w:pPr>
+      <w:rPr>
+        <w:rFonts w:ascii="Courier New" w:hAnsi="Courier New" w:cs="Courier New" w:hint="default"/>
+      </w:rPr>
+    </w:lvl>
+    <w:lvl w:ilvl="2" w:tplc="04070005" w:tentative="1">
+      <w:start w:val="1"/>
+      <w:numFmt w:val="bullet"/>
+      <w:lvlText w:val=""/>
+      <w:lvlJc w:val="left"/>
+      <w:pPr>
+        <w:ind w:left="2160" w:hanging="360"/>
+      </w:pPr>
+      <w:rPr>
+        <w:rFonts w:ascii="Wingdings" w:hAnsi="Wingdings" w:hint="default"/>
+      </w:rPr>
+    </w:lvl>
+    <w:lvl w:ilvl="3" w:tplc="04070001" w:tentative="1">
+      <w:start w:val="1"/>
+      <w:numFmt w:val="bullet"/>
+      <w:lvlText w:val=""/>
+      <w:lvlJc w:val="left"/>
+      <w:pPr>
+        <w:ind w:left="2880" w:hanging="360"/>
+      </w:pPr>
+      <w:rPr>
+        <w:rFonts w:ascii="Symbol" w:hAnsi="Symbol" w:hint="default"/>
+      </w:rPr>
+    </w:lvl>
+    <w:lvl w:ilvl="4" w:tplc="04070003" w:tentative="1">
+      <w:start w:val="1"/>
+      <w:numFmt w:val="bullet"/>
+      <w:lvlText w:val="o"/>
+      <w:lvlJc w:val="left"/>
+      <w:pPr>
+        <w:ind w:left="3600" w:hanging="360"/>
+      </w:pPr>
+      <w:rPr>
+        <w:rFonts w:ascii="Courier New" w:hAnsi="Courier New" w:cs="Courier New" w:hint="default"/>
+      </w:rPr>
+    </w:lvl>
+    <w:lvl w:ilvl="5" w:tplc="04070005" w:tentative="1">
+      <w:start w:val="1"/>
+      <w:numFmt w:val="bullet"/>
+      <w:lvlText w:val=""/>
+      <w:lvlJc w:val="left"/>
+      <w:pPr>
+        <w:ind w:left="4320" w:hanging="360"/>
+      </w:pPr>
+      <w:rPr>
+        <w:rFonts w:ascii="Wingdings" w:hAnsi="Wingdings" w:hint="default"/>
+      </w:rPr>
+    </w:lvl>
+    <w:lvl w:ilvl="6" w:tplc="04070001" w:tentative="1">
+      <w:start w:val="1"/>
+      <w:numFmt w:val="bullet"/>
+      <w:lvlText w:val=""/>
+      <w:lvlJc w:val="left"/>
+      <w:pPr>
+        <w:ind w:left="5040" w:hanging="360"/>
+      </w:pPr>
+      <w:rPr>
+        <w:rFonts w:ascii="Symbol" w:hAnsi="Symbol" w:hint="default"/>
+      </w:rPr>
+    </w:lvl>
+    <w:lvl w:ilvl="7" w:tplc="04070003" w:tentative="1">
+      <w:start w:val="1"/>
+      <w:numFmt w:val="bullet"/>
+      <w:lvlText w:val="o"/>
+      <w:lvlJc w:val="left"/>
+      <w:pPr>
+        <w:ind w:left="5760" w:hanging="360"/>
+      </w:pPr>
+      <w:rPr>
+        <w:rFonts w:ascii="Courier New" w:hAnsi="Courier New" w:cs="Courier New" w:hint="default"/>
+      </w:rPr>
+    </w:lvl>
+    <w:lvl w:ilvl="8" w:tplc="04070005" w:tentative="1">
+      <w:start w:val="1"/>
+      <w:numFmt w:val="bullet"/>
+      <w:lvlText w:val=""/>
+      <w:lvlJc w:val="left"/>
+      <w:pPr>
+        <w:ind w:left="6480" w:hanging="360"/>
+      </w:pPr>
+      <w:rPr>
+        <w:rFonts w:ascii="Wingdings" w:hAnsi="Wingdings" w:hint="default"/>
+      </w:rPr>
+    </w:lvl>
+  </w:abstractNum>
+  <w:num w:numId="1" w16cid:durableId="1902057449">
+    <w:abstractNumId w:val="0"/>
+  </w:num>
+</w:numbering>
 </file>
 
 <file path=word/styles.xml><?xml version="1.0" encoding="utf-8"?>
@@ -854,6 +1328,7 @@
   <w:style w:type="paragraph" w:default="1" w:styleId="Standard">
     <w:name w:val="Normal"/>
     <w:qFormat/>
+    <w:rsid w:val="0079750F"/>
   </w:style>
   <w:style w:type="paragraph" w:styleId="berschrift1">
     <w:name w:val="heading 1"/>

</xml_diff>